<commit_message>
Add gap analysis section to design document
Added Section 2 covering codebase audit findings: all four replayability
systems are unimplemented, 7 missing stat tracking hooks identified in
RunStatsTracker, 5 UI infrastructure gaps (toast, scrollable panels,
tabs, menu buttons, legacy display), 4 missing PlayerPrefs keys, and
score multiplier hook needed. Renumbered remaining sections accordingly.

https://claude.ai/code/session_0132mgc27mqQ8tToD1ueKKts
</commit_message>
<xml_diff>
--- a/Replayability_Design_Document.docx
+++ b/Replayability_Design_Document.docx
@@ -33,11 +33,11 @@
         <w:rPr>
           <w:b/>
         </w:rPr>
-        <w:t>Version 1.0 | February 2026</w:t>
+        <w:t>Version 1.1 | February 2026</w:t>
         <w:br/>
       </w:r>
       <w:r>
-        <w:t>Status: Proposal / Design Phase</w:t>
+        <w:t>Status: Proposal / Design Phase (with Gap Analysis)</w:t>
       </w:r>
     </w:p>
     <w:p>
@@ -66,7 +66,7 @@
         <w:pStyle w:val="ListNumber"/>
       </w:pPr>
       <w:r>
-        <w:t>2. System 1: Achievements / Milestones</w:t>
+        <w:t>2. Gap Analysis: What’s Not Implemented</w:t>
       </w:r>
     </w:p>
     <w:p>
@@ -74,7 +74,7 @@
         <w:pStyle w:val="ListNumber"/>
       </w:pPr>
       <w:r>
-        <w:t>3. System 2: Unlockable Mutators</w:t>
+        <w:t>3. System 1: Achievements / Milestones</w:t>
       </w:r>
     </w:p>
     <w:p>
@@ -82,7 +82,7 @@
         <w:pStyle w:val="ListNumber"/>
       </w:pPr>
       <w:r>
-        <w:t>4. System 3: Meta-Progression (Legacy Ranks)</w:t>
+        <w:t>4. System 2: Unlockable Mutators</w:t>
       </w:r>
     </w:p>
     <w:p>
@@ -90,7 +90,7 @@
         <w:pStyle w:val="ListNumber"/>
       </w:pPr>
       <w:r>
-        <w:t>5. System 4: Statistics Dashboard</w:t>
+        <w:t>5. System 3: Meta-Progression (Legacy Ranks)</w:t>
       </w:r>
     </w:p>
     <w:p>
@@ -98,7 +98,7 @@
         <w:pStyle w:val="ListNumber"/>
       </w:pPr>
       <w:r>
-        <w:t>6. System Interconnections</w:t>
+        <w:t>6. System 4: Statistics Dashboard</w:t>
       </w:r>
     </w:p>
     <w:p>
@@ -106,7 +106,15 @@
         <w:pStyle w:val="ListNumber"/>
       </w:pPr>
       <w:r>
-        <w:t>7. Implementation Order</w:t>
+        <w:t>7. System Interconnections</w:t>
+      </w:r>
+    </w:p>
+    <w:p>
+      <w:pPr>
+        <w:pStyle w:val="ListNumber"/>
+      </w:pPr>
+      <w:r>
+        <w:t>8. Implementation Order</w:t>
       </w:r>
     </w:p>
     <w:p>
@@ -272,7 +280,2105 @@
         <w:pStyle w:val="Heading1"/>
       </w:pPr>
       <w:r>
-        <w:t>2. System 1: Achievements / Milestones</w:t>
+        <w:t>2. Gap Analysis: What’s Not Implemented</w:t>
+      </w:r>
+    </w:p>
+    <w:p>
+      <w:r>
+        <w:t>After a thorough codebase audit, none of the four proposed replayability systems exist in the current codebase. This section documents what is missing, what foundation exists, and where new code needs to hook in.</w:t>
+      </w:r>
+    </w:p>
+    <w:p>
+      <w:pPr>
+        <w:pStyle w:val="Heading2"/>
+      </w:pPr>
+      <w:r>
+        <w:t>System Status Overview</w:t>
+      </w:r>
+    </w:p>
+    <w:tbl>
+      <w:tblPr>
+        <w:tblStyle w:val="LightGrid-Accent3"/>
+        <w:tblW w:type="auto" w:w="0"/>
+        <w:jc w:val="left"/>
+        <w:tblLook w:firstColumn="1" w:firstRow="1" w:lastColumn="0" w:lastRow="0" w:noHBand="0" w:noVBand="1" w:val="04A0"/>
+      </w:tblPr>
+      <w:tblGrid>
+        <w:gridCol w:w="2880"/>
+        <w:gridCol w:w="2880"/>
+        <w:gridCol w:w="2880"/>
+      </w:tblGrid>
+      <w:tr>
+        <w:tc>
+          <w:tcPr>
+            <w:tcW w:type="dxa" w:w="2880"/>
+          </w:tcPr>
+          <w:p>
+            <w:r>
+              <w:rPr>
+                <w:b/>
+                <w:sz w:val="20"/>
+              </w:rPr>
+              <w:t>System</w:t>
+            </w:r>
+          </w:p>
+        </w:tc>
+        <w:tc>
+          <w:tcPr>
+            <w:tcW w:type="dxa" w:w="2880"/>
+          </w:tcPr>
+          <w:p>
+            <w:r>
+              <w:rPr>
+                <w:b/>
+                <w:sz w:val="20"/>
+              </w:rPr>
+              <w:t>Status</w:t>
+            </w:r>
+          </w:p>
+        </w:tc>
+        <w:tc>
+          <w:tcPr>
+            <w:tcW w:type="dxa" w:w="2880"/>
+          </w:tcPr>
+          <w:p>
+            <w:r>
+              <w:rPr>
+                <w:b/>
+                <w:sz w:val="20"/>
+              </w:rPr>
+              <w:t>Implementation</w:t>
+            </w:r>
+          </w:p>
+        </w:tc>
+      </w:tr>
+      <w:tr>
+        <w:tc>
+          <w:tcPr>
+            <w:tcW w:type="dxa" w:w="2880"/>
+          </w:tcPr>
+          <w:p>
+            <w:r>
+              <w:rPr>
+                <w:sz w:val="20"/>
+              </w:rPr>
+              <w:t>Achievements / Milestones</w:t>
+            </w:r>
+          </w:p>
+        </w:tc>
+        <w:tc>
+          <w:tcPr>
+            <w:tcW w:type="dxa" w:w="2880"/>
+          </w:tcPr>
+          <w:p>
+            <w:r>
+              <w:rPr>
+                <w:sz w:val="20"/>
+              </w:rPr>
+              <w:t>NOT IMPLEMENTED</w:t>
+            </w:r>
+          </w:p>
+        </w:tc>
+        <w:tc>
+          <w:tcPr>
+            <w:tcW w:type="dxa" w:w="2880"/>
+          </w:tcPr>
+          <w:p>
+            <w:r>
+              <w:rPr>
+                <w:sz w:val="20"/>
+              </w:rPr>
+              <w:t>Zero references in codebase</w:t>
+            </w:r>
+          </w:p>
+        </w:tc>
+      </w:tr>
+      <w:tr>
+        <w:tc>
+          <w:tcPr>
+            <w:tcW w:type="dxa" w:w="2880"/>
+          </w:tcPr>
+          <w:p>
+            <w:r>
+              <w:rPr>
+                <w:sz w:val="20"/>
+              </w:rPr>
+              <w:t>Unlockable Mutators</w:t>
+            </w:r>
+          </w:p>
+        </w:tc>
+        <w:tc>
+          <w:tcPr>
+            <w:tcW w:type="dxa" w:w="2880"/>
+          </w:tcPr>
+          <w:p>
+            <w:r>
+              <w:rPr>
+                <w:sz w:val="20"/>
+              </w:rPr>
+              <w:t>NOT IMPLEMENTED</w:t>
+            </w:r>
+          </w:p>
+        </w:tc>
+        <w:tc>
+          <w:tcPr>
+            <w:tcW w:type="dxa" w:w="2880"/>
+          </w:tcPr>
+          <w:p>
+            <w:r>
+              <w:rPr>
+                <w:sz w:val="20"/>
+              </w:rPr>
+              <w:t>Zero references in codebase</w:t>
+            </w:r>
+          </w:p>
+        </w:tc>
+      </w:tr>
+      <w:tr>
+        <w:tc>
+          <w:tcPr>
+            <w:tcW w:type="dxa" w:w="2880"/>
+          </w:tcPr>
+          <w:p>
+            <w:r>
+              <w:rPr>
+                <w:sz w:val="20"/>
+              </w:rPr>
+              <w:t>Meta-Progression (Legacy Ranks)</w:t>
+            </w:r>
+          </w:p>
+        </w:tc>
+        <w:tc>
+          <w:tcPr>
+            <w:tcW w:type="dxa" w:w="2880"/>
+          </w:tcPr>
+          <w:p>
+            <w:r>
+              <w:rPr>
+                <w:sz w:val="20"/>
+              </w:rPr>
+              <w:t>NOT IMPLEMENTED</w:t>
+            </w:r>
+          </w:p>
+        </w:tc>
+        <w:tc>
+          <w:tcPr>
+            <w:tcW w:type="dxa" w:w="2880"/>
+          </w:tcPr>
+          <w:p>
+            <w:r>
+              <w:rPr>
+                <w:sz w:val="20"/>
+              </w:rPr>
+              <w:t>Zero references in codebase</w:t>
+            </w:r>
+          </w:p>
+        </w:tc>
+      </w:tr>
+      <w:tr>
+        <w:tc>
+          <w:tcPr>
+            <w:tcW w:type="dxa" w:w="2880"/>
+          </w:tcPr>
+          <w:p>
+            <w:r>
+              <w:rPr>
+                <w:sz w:val="20"/>
+              </w:rPr>
+              <w:t>Statistics Dashboard</w:t>
+            </w:r>
+          </w:p>
+        </w:tc>
+        <w:tc>
+          <w:tcPr>
+            <w:tcW w:type="dxa" w:w="2880"/>
+          </w:tcPr>
+          <w:p>
+            <w:r>
+              <w:rPr>
+                <w:sz w:val="20"/>
+              </w:rPr>
+              <w:t>NOT IMPLEMENTED</w:t>
+            </w:r>
+          </w:p>
+        </w:tc>
+        <w:tc>
+          <w:tcPr>
+            <w:tcW w:type="dxa" w:w="2880"/>
+          </w:tcPr>
+          <w:p>
+            <w:r>
+              <w:rPr>
+                <w:sz w:val="20"/>
+              </w:rPr>
+              <w:t>Zero references in codebase</w:t>
+            </w:r>
+          </w:p>
+        </w:tc>
+      </w:tr>
+    </w:tbl>
+    <w:p/>
+    <w:p>
+      <w:pPr>
+        <w:pStyle w:val="Heading2"/>
+      </w:pPr>
+      <w:r>
+        <w:t>Existing Foundation (Reusable)</w:t>
+      </w:r>
+    </w:p>
+    <w:p>
+      <w:r>
+        <w:t>These existing systems provide building blocks for the new features:</w:t>
+      </w:r>
+    </w:p>
+    <w:tbl>
+      <w:tblPr>
+        <w:tblStyle w:val="LightGrid-Accent3"/>
+        <w:tblW w:type="auto" w:w="0"/>
+        <w:jc w:val="left"/>
+        <w:tblLook w:firstColumn="1" w:firstRow="1" w:lastColumn="0" w:lastRow="0" w:noHBand="0" w:noVBand="1" w:val="04A0"/>
+      </w:tblPr>
+      <w:tblGrid>
+        <w:gridCol w:w="2160"/>
+        <w:gridCol w:w="2160"/>
+        <w:gridCol w:w="2160"/>
+        <w:gridCol w:w="2160"/>
+      </w:tblGrid>
+      <w:tr>
+        <w:tc>
+          <w:tcPr>
+            <w:tcW w:type="dxa" w:w="2160"/>
+          </w:tcPr>
+          <w:p>
+            <w:r>
+              <w:rPr>
+                <w:b/>
+                <w:sz w:val="20"/>
+              </w:rPr>
+              <w:t>Component</w:t>
+            </w:r>
+          </w:p>
+        </w:tc>
+        <w:tc>
+          <w:tcPr>
+            <w:tcW w:type="dxa" w:w="2160"/>
+          </w:tcPr>
+          <w:p>
+            <w:r>
+              <w:rPr>
+                <w:b/>
+                <w:sz w:val="20"/>
+              </w:rPr>
+              <w:t>File</w:t>
+            </w:r>
+          </w:p>
+        </w:tc>
+        <w:tc>
+          <w:tcPr>
+            <w:tcW w:type="dxa" w:w="2160"/>
+          </w:tcPr>
+          <w:p>
+            <w:r>
+              <w:rPr>
+                <w:b/>
+                <w:sz w:val="20"/>
+              </w:rPr>
+              <w:t>What It Does</w:t>
+            </w:r>
+          </w:p>
+        </w:tc>
+        <w:tc>
+          <w:tcPr>
+            <w:tcW w:type="dxa" w:w="2160"/>
+          </w:tcPr>
+          <w:p>
+            <w:r>
+              <w:rPr>
+                <w:b/>
+                <w:sz w:val="20"/>
+              </w:rPr>
+              <w:t>Reusable For</w:t>
+            </w:r>
+          </w:p>
+        </w:tc>
+      </w:tr>
+      <w:tr>
+        <w:tc>
+          <w:tcPr>
+            <w:tcW w:type="dxa" w:w="2160"/>
+          </w:tcPr>
+          <w:p>
+            <w:r>
+              <w:rPr>
+                <w:sz w:val="20"/>
+              </w:rPr>
+              <w:t>Run stats tracking</w:t>
+            </w:r>
+          </w:p>
+        </w:tc>
+        <w:tc>
+          <w:tcPr>
+            <w:tcW w:type="dxa" w:w="2160"/>
+          </w:tcPr>
+          <w:p>
+            <w:r>
+              <w:rPr>
+                <w:sz w:val="20"/>
+              </w:rPr>
+              <w:t>RunStatsTracker.cs</w:t>
+            </w:r>
+          </w:p>
+        </w:tc>
+        <w:tc>
+          <w:tcPr>
+            <w:tcW w:type="dxa" w:w="2160"/>
+          </w:tcPr>
+          <w:p>
+            <w:r>
+              <w:rPr>
+                <w:sz w:val="20"/>
+              </w:rPr>
+              <w:t>Tracks 7 per-run stats (days, kills, bossKills, goldEarned, hires, menialsLost, compositeScore)</w:t>
+            </w:r>
+          </w:p>
+        </w:tc>
+        <w:tc>
+          <w:tcPr>
+            <w:tcW w:type="dxa" w:w="2160"/>
+          </w:tcPr>
+          <w:p>
+            <w:r>
+              <w:rPr>
+                <w:sz w:val="20"/>
+              </w:rPr>
+              <w:t>Stats Dashboard, Achievements</w:t>
+            </w:r>
+          </w:p>
+        </w:tc>
+      </w:tr>
+      <w:tr>
+        <w:tc>
+          <w:tcPr>
+            <w:tcW w:type="dxa" w:w="2160"/>
+          </w:tcPr>
+          <w:p>
+            <w:r>
+              <w:rPr>
+                <w:sz w:val="20"/>
+              </w:rPr>
+              <w:t>Run history leaderboard</w:t>
+            </w:r>
+          </w:p>
+        </w:tc>
+        <w:tc>
+          <w:tcPr>
+            <w:tcW w:type="dxa" w:w="2160"/>
+          </w:tcPr>
+          <w:p>
+            <w:r>
+              <w:rPr>
+                <w:sz w:val="20"/>
+              </w:rPr>
+              <w:t>RunHistoryManager.cs</w:t>
+            </w:r>
+          </w:p>
+        </w:tc>
+        <w:tc>
+          <w:tcPr>
+            <w:tcW w:type="dxa" w:w="2160"/>
+          </w:tcPr>
+          <w:p>
+            <w:r>
+              <w:rPr>
+                <w:sz w:val="20"/>
+              </w:rPr>
+              <w:t>Persists top 20 RunRecord structs via PlayerPrefs JSON</w:t>
+            </w:r>
+          </w:p>
+        </w:tc>
+        <w:tc>
+          <w:tcPr>
+            <w:tcW w:type="dxa" w:w="2160"/>
+          </w:tcPr>
+          <w:p>
+            <w:r>
+              <w:rPr>
+                <w:sz w:val="20"/>
+              </w:rPr>
+              <w:t>Stats Dashboard</w:t>
+            </w:r>
+          </w:p>
+        </w:tc>
+      </w:tr>
+      <w:tr>
+        <w:tc>
+          <w:tcPr>
+            <w:tcW w:type="dxa" w:w="2160"/>
+          </w:tcPr>
+          <w:p>
+            <w:r>
+              <w:rPr>
+                <w:sz w:val="20"/>
+              </w:rPr>
+              <w:t>Game Over display</w:t>
+            </w:r>
+          </w:p>
+        </w:tc>
+        <w:tc>
+          <w:tcPr>
+            <w:tcW w:type="dxa" w:w="2160"/>
+          </w:tcPr>
+          <w:p>
+            <w:r>
+              <w:rPr>
+                <w:sz w:val="20"/>
+              </w:rPr>
+              <w:t>GameOverScreen.cs</w:t>
+            </w:r>
+          </w:p>
+        </w:tc>
+        <w:tc>
+          <w:tcPr>
+            <w:tcW w:type="dxa" w:w="2160"/>
+          </w:tcPr>
+          <w:p>
+            <w:r>
+              <w:rPr>
+                <w:sz w:val="20"/>
+              </w:rPr>
+              <w:t>Shows per-run stats with "NEW BEST!" flags and rank</w:t>
+            </w:r>
+          </w:p>
+        </w:tc>
+        <w:tc>
+          <w:tcPr>
+            <w:tcW w:type="dxa" w:w="2160"/>
+          </w:tcPr>
+          <w:p>
+            <w:r>
+              <w:rPr>
+                <w:sz w:val="20"/>
+              </w:rPr>
+              <w:t>Achievement/Legacy display</w:t>
+            </w:r>
+          </w:p>
+        </w:tc>
+      </w:tr>
+      <w:tr>
+        <w:tc>
+          <w:tcPr>
+            <w:tcW w:type="dxa" w:w="2160"/>
+          </w:tcPr>
+          <w:p>
+            <w:r>
+              <w:rPr>
+                <w:sz w:val="20"/>
+              </w:rPr>
+              <w:t>Daily event multipliers</w:t>
+            </w:r>
+          </w:p>
+        </w:tc>
+        <w:tc>
+          <w:tcPr>
+            <w:tcW w:type="dxa" w:w="2160"/>
+          </w:tcPr>
+          <w:p>
+            <w:r>
+              <w:rPr>
+                <w:sz w:val="20"/>
+              </w:rPr>
+              <w:t>DailyEventManager.cs</w:t>
+            </w:r>
+          </w:p>
+        </w:tc>
+        <w:tc>
+          <w:tcPr>
+            <w:tcW w:type="dxa" w:w="2160"/>
+          </w:tcPr>
+          <w:p>
+            <w:r>
+              <w:rPr>
+                <w:sz w:val="20"/>
+              </w:rPr>
+              <w:t>8 multiplier channels (loot, damage, speed, HP, spawn rate, etc.)</w:t>
+            </w:r>
+          </w:p>
+        </w:tc>
+        <w:tc>
+          <w:tcPr>
+            <w:tcW w:type="dxa" w:w="2160"/>
+          </w:tcPr>
+          <w:p>
+            <w:r>
+              <w:rPr>
+                <w:sz w:val="20"/>
+              </w:rPr>
+              <w:t>Mutator hook point</w:t>
+            </w:r>
+          </w:p>
+        </w:tc>
+      </w:tr>
+      <w:tr>
+        <w:tc>
+          <w:tcPr>
+            <w:tcW w:type="dxa" w:w="2160"/>
+          </w:tcPr>
+          <w:p>
+            <w:r>
+              <w:rPr>
+                <w:sz w:val="20"/>
+              </w:rPr>
+              <w:t>Score formula</w:t>
+            </w:r>
+          </w:p>
+        </w:tc>
+        <w:tc>
+          <w:tcPr>
+            <w:tcW w:type="dxa" w:w="2160"/>
+          </w:tcPr>
+          <w:p>
+            <w:r>
+              <w:rPr>
+                <w:sz w:val="20"/>
+              </w:rPr>
+              <w:t>RunStatsTracker.cs:121</w:t>
+            </w:r>
+          </w:p>
+        </w:tc>
+        <w:tc>
+          <w:tcPr>
+            <w:tcW w:type="dxa" w:w="2160"/>
+          </w:tcPr>
+          <w:p>
+            <w:r>
+              <w:rPr>
+                <w:sz w:val="20"/>
+              </w:rPr>
+              <w:t>Hardcoded composite: Days*1000 + Kills*10 + Gold*2 + Hires*50 + Boss*500 - Menials*100</w:t>
+            </w:r>
+          </w:p>
+        </w:tc>
+        <w:tc>
+          <w:tcPr>
+            <w:tcW w:type="dxa" w:w="2160"/>
+          </w:tcPr>
+          <w:p>
+            <w:r>
+              <w:rPr>
+                <w:sz w:val="20"/>
+              </w:rPr>
+              <w:t>Mutator score multiplier</w:t>
+            </w:r>
+          </w:p>
+        </w:tc>
+      </w:tr>
+      <w:tr>
+        <w:tc>
+          <w:tcPr>
+            <w:tcW w:type="dxa" w:w="2160"/>
+          </w:tcPr>
+          <w:p>
+            <w:r>
+              <w:rPr>
+                <w:sz w:val="20"/>
+              </w:rPr>
+              <w:t>Difficulty settings</w:t>
+            </w:r>
+          </w:p>
+        </w:tc>
+        <w:tc>
+          <w:tcPr>
+            <w:tcW w:type="dxa" w:w="2160"/>
+          </w:tcPr>
+          <w:p>
+            <w:r>
+              <w:rPr>
+                <w:sz w:val="20"/>
+              </w:rPr>
+              <w:t>GameSettings.cs</w:t>
+            </w:r>
+          </w:p>
+        </w:tc>
+        <w:tc>
+          <w:tcPr>
+            <w:tcW w:type="dxa" w:w="2160"/>
+          </w:tcPr>
+          <w:p>
+            <w:r>
+              <w:rPr>
+                <w:sz w:val="20"/>
+              </w:rPr>
+              <w:t>Starting gold/menials, spawn rate, HP multipliers per difficulty</w:t>
+            </w:r>
+          </w:p>
+        </w:tc>
+        <w:tc>
+          <w:tcPr>
+            <w:tcW w:type="dxa" w:w="2160"/>
+          </w:tcPr>
+          <w:p>
+            <w:r>
+              <w:rPr>
+                <w:sz w:val="20"/>
+              </w:rPr>
+              <w:t>Legacy rank bonus application</w:t>
+            </w:r>
+          </w:p>
+        </w:tc>
+      </w:tr>
+      <w:tr>
+        <w:tc>
+          <w:tcPr>
+            <w:tcW w:type="dxa" w:w="2160"/>
+          </w:tcPr>
+          <w:p>
+            <w:r>
+              <w:rPr>
+                <w:sz w:val="20"/>
+              </w:rPr>
+              <w:t>Banner notification</w:t>
+            </w:r>
+          </w:p>
+        </w:tc>
+        <w:tc>
+          <w:tcPr>
+            <w:tcW w:type="dxa" w:w="2160"/>
+          </w:tcPr>
+          <w:p>
+            <w:r>
+              <w:rPr>
+                <w:sz w:val="20"/>
+              </w:rPr>
+              <w:t>GameHUD.cs:150-208</w:t>
+            </w:r>
+          </w:p>
+        </w:tc>
+        <w:tc>
+          <w:tcPr>
+            <w:tcW w:type="dxa" w:w="2160"/>
+          </w:tcPr>
+          <w:p>
+            <w:r>
+              <w:rPr>
+                <w:sz w:val="20"/>
+              </w:rPr>
+              <w:t>ShowBanner(text, duration) for major announcements</w:t>
+            </w:r>
+          </w:p>
+        </w:tc>
+        <w:tc>
+          <w:tcPr>
+            <w:tcW w:type="dxa" w:w="2160"/>
+          </w:tcPr>
+          <w:p>
+            <w:r>
+              <w:rPr>
+                <w:sz w:val="20"/>
+              </w:rPr>
+              <w:t>Could be adapted for toasts</w:t>
+            </w:r>
+          </w:p>
+        </w:tc>
+      </w:tr>
+      <w:tr>
+        <w:tc>
+          <w:tcPr>
+            <w:tcW w:type="dxa" w:w="2160"/>
+          </w:tcPr>
+          <w:p>
+            <w:r>
+              <w:rPr>
+                <w:sz w:val="20"/>
+              </w:rPr>
+              <w:t>Enemy scaling</w:t>
+            </w:r>
+          </w:p>
+        </w:tc>
+        <w:tc>
+          <w:tcPr>
+            <w:tcW w:type="dxa" w:w="2160"/>
+          </w:tcPr>
+          <w:p>
+            <w:r>
+              <w:rPr>
+                <w:sz w:val="20"/>
+              </w:rPr>
+              <w:t>EnemySpawnManager.cs</w:t>
+            </w:r>
+          </w:p>
+        </w:tc>
+        <w:tc>
+          <w:tcPr>
+            <w:tcW w:type="dxa" w:w="2160"/>
+          </w:tcPr>
+          <w:p>
+            <w:r>
+              <w:rPr>
+                <w:sz w:val="20"/>
+              </w:rPr>
+              <w:t>Per-day HP/damage scaling, reads DailyEventManager multipliers</w:t>
+            </w:r>
+          </w:p>
+        </w:tc>
+        <w:tc>
+          <w:tcPr>
+            <w:tcW w:type="dxa" w:w="2160"/>
+          </w:tcPr>
+          <w:p>
+            <w:r>
+              <w:rPr>
+                <w:sz w:val="20"/>
+              </w:rPr>
+              <w:t>Mutator spawn/HP hooks</w:t>
+            </w:r>
+          </w:p>
+        </w:tc>
+      </w:tr>
+      <w:tr>
+        <w:tc>
+          <w:tcPr>
+            <w:tcW w:type="dxa" w:w="2160"/>
+          </w:tcPr>
+          <w:p>
+            <w:r>
+              <w:rPr>
+                <w:sz w:val="20"/>
+              </w:rPr>
+              <w:t>Singleton pattern</w:t>
+            </w:r>
+          </w:p>
+        </w:tc>
+        <w:tc>
+          <w:tcPr>
+            <w:tcW w:type="dxa" w:w="2160"/>
+          </w:tcPr>
+          <w:p>
+            <w:r>
+              <w:rPr>
+                <w:sz w:val="20"/>
+              </w:rPr>
+              <w:t>All managers</w:t>
+            </w:r>
+          </w:p>
+        </w:tc>
+        <w:tc>
+          <w:tcPr>
+            <w:tcW w:type="dxa" w:w="2160"/>
+          </w:tcPr>
+          <w:p>
+            <w:r>
+              <w:rPr>
+                <w:sz w:val="20"/>
+              </w:rPr>
+              <w:t>Consistent Instance access throughout codebase</w:t>
+            </w:r>
+          </w:p>
+        </w:tc>
+        <w:tc>
+          <w:tcPr>
+            <w:tcW w:type="dxa" w:w="2160"/>
+          </w:tcPr>
+          <w:p>
+            <w:r>
+              <w:rPr>
+                <w:sz w:val="20"/>
+              </w:rPr>
+              <w:t>New manager singletons</w:t>
+            </w:r>
+          </w:p>
+        </w:tc>
+      </w:tr>
+    </w:tbl>
+    <w:p/>
+    <w:p>
+      <w:pPr>
+        <w:pStyle w:val="Heading2"/>
+      </w:pPr>
+      <w:r>
+        <w:t>Stat Tracking Gaps</w:t>
+      </w:r>
+    </w:p>
+    <w:p>
+      <w:r>
+        <w:t>RunStatsTracker.cs currently tracks 7 stats. The Achievement and Statistics systems require 7 additional stats that are not yet tracked:</w:t>
+      </w:r>
+    </w:p>
+    <w:tbl>
+      <w:tblPr>
+        <w:tblStyle w:val="LightGrid-Accent3"/>
+        <w:tblW w:type="auto" w:w="0"/>
+        <w:jc w:val="left"/>
+        <w:tblLook w:firstColumn="1" w:firstRow="1" w:lastColumn="0" w:lastRow="0" w:noHBand="0" w:noVBand="1" w:val="04A0"/>
+      </w:tblPr>
+      <w:tblGrid>
+        <w:gridCol w:w="2880"/>
+        <w:gridCol w:w="2880"/>
+        <w:gridCol w:w="2880"/>
+      </w:tblGrid>
+      <w:tr>
+        <w:tc>
+          <w:tcPr>
+            <w:tcW w:type="dxa" w:w="2880"/>
+          </w:tcPr>
+          <w:p>
+            <w:r>
+              <w:rPr>
+                <w:b/>
+                <w:sz w:val="20"/>
+              </w:rPr>
+              <w:t>Stat</w:t>
+            </w:r>
+          </w:p>
+        </w:tc>
+        <w:tc>
+          <w:tcPr>
+            <w:tcW w:type="dxa" w:w="2880"/>
+          </w:tcPr>
+          <w:p>
+            <w:r>
+              <w:rPr>
+                <w:b/>
+                <w:sz w:val="20"/>
+              </w:rPr>
+              <w:t>Currently Tracked?</w:t>
+            </w:r>
+          </w:p>
+        </w:tc>
+        <w:tc>
+          <w:tcPr>
+            <w:tcW w:type="dxa" w:w="2880"/>
+          </w:tcPr>
+          <w:p>
+            <w:r>
+              <w:rPr>
+                <w:b/>
+                <w:sz w:val="20"/>
+              </w:rPr>
+              <w:t>Where to Hook</w:t>
+            </w:r>
+          </w:p>
+        </w:tc>
+      </w:tr>
+      <w:tr>
+        <w:tc>
+          <w:tcPr>
+            <w:tcW w:type="dxa" w:w="2880"/>
+          </w:tcPr>
+          <w:p>
+            <w:r>
+              <w:rPr>
+                <w:sz w:val="20"/>
+              </w:rPr>
+              <w:t>Total kills</w:t>
+            </w:r>
+          </w:p>
+        </w:tc>
+        <w:tc>
+          <w:tcPr>
+            <w:tcW w:type="dxa" w:w="2880"/>
+          </w:tcPr>
+          <w:p>
+            <w:r>
+              <w:rPr>
+                <w:sz w:val="20"/>
+              </w:rPr>
+              <w:t>Yes</w:t>
+            </w:r>
+          </w:p>
+        </w:tc>
+        <w:tc>
+          <w:tcPr>
+            <w:tcW w:type="dxa" w:w="2880"/>
+          </w:tcPr>
+          <w:p>
+            <w:r>
+              <w:rPr>
+                <w:sz w:val="20"/>
+              </w:rPr>
+              <w:t>Enemy.OnEnemyDied event</w:t>
+            </w:r>
+          </w:p>
+        </w:tc>
+      </w:tr>
+      <w:tr>
+        <w:tc>
+          <w:tcPr>
+            <w:tcW w:type="dxa" w:w="2880"/>
+          </w:tcPr>
+          <w:p>
+            <w:r>
+              <w:rPr>
+                <w:sz w:val="20"/>
+              </w:rPr>
+              <w:t>Boss kills</w:t>
+            </w:r>
+          </w:p>
+        </w:tc>
+        <w:tc>
+          <w:tcPr>
+            <w:tcW w:type="dxa" w:w="2880"/>
+          </w:tcPr>
+          <w:p>
+            <w:r>
+              <w:rPr>
+                <w:sz w:val="20"/>
+              </w:rPr>
+              <w:t>Yes</w:t>
+            </w:r>
+          </w:p>
+        </w:tc>
+        <w:tc>
+          <w:tcPr>
+            <w:tcW w:type="dxa" w:w="2880"/>
+          </w:tcPr>
+          <w:p>
+            <w:r>
+              <w:rPr>
+                <w:sz w:val="20"/>
+              </w:rPr>
+              <w:t>Checks enemy name contains "Boss"</w:t>
+            </w:r>
+          </w:p>
+        </w:tc>
+      </w:tr>
+      <w:tr>
+        <w:tc>
+          <w:tcPr>
+            <w:tcW w:type="dxa" w:w="2880"/>
+          </w:tcPr>
+          <w:p>
+            <w:r>
+              <w:rPr>
+                <w:sz w:val="20"/>
+              </w:rPr>
+              <w:t>Gold earned</w:t>
+            </w:r>
+          </w:p>
+        </w:tc>
+        <w:tc>
+          <w:tcPr>
+            <w:tcW w:type="dxa" w:w="2880"/>
+          </w:tcPr>
+          <w:p>
+            <w:r>
+              <w:rPr>
+                <w:sz w:val="20"/>
+              </w:rPr>
+              <w:t>Yes</w:t>
+            </w:r>
+          </w:p>
+        </w:tc>
+        <w:tc>
+          <w:tcPr>
+            <w:tcW w:type="dxa" w:w="2880"/>
+          </w:tcPr>
+          <w:p>
+            <w:r>
+              <w:rPr>
+                <w:sz w:val="20"/>
+              </w:rPr>
+              <w:t>GameManager.OnTreasureGained event</w:t>
+            </w:r>
+          </w:p>
+        </w:tc>
+      </w:tr>
+      <w:tr>
+        <w:tc>
+          <w:tcPr>
+            <w:tcW w:type="dxa" w:w="2880"/>
+          </w:tcPr>
+          <w:p>
+            <w:r>
+              <w:rPr>
+                <w:sz w:val="20"/>
+              </w:rPr>
+              <w:t>Hires</w:t>
+            </w:r>
+          </w:p>
+        </w:tc>
+        <w:tc>
+          <w:tcPr>
+            <w:tcW w:type="dxa" w:w="2880"/>
+          </w:tcPr>
+          <w:p>
+            <w:r>
+              <w:rPr>
+                <w:sz w:val="20"/>
+              </w:rPr>
+              <w:t>Yes</w:t>
+            </w:r>
+          </w:p>
+        </w:tc>
+        <w:tc>
+          <w:tcPr>
+            <w:tcW w:type="dxa" w:w="2880"/>
+          </w:tcPr>
+          <w:p>
+            <w:r>
+              <w:rPr>
+                <w:sz w:val="20"/>
+              </w:rPr>
+              <w:t>UpgradeManager.OnUpgradePurchased event</w:t>
+            </w:r>
+          </w:p>
+        </w:tc>
+      </w:tr>
+      <w:tr>
+        <w:tc>
+          <w:tcPr>
+            <w:tcW w:type="dxa" w:w="2880"/>
+          </w:tcPr>
+          <w:p>
+            <w:r>
+              <w:rPr>
+                <w:sz w:val="20"/>
+              </w:rPr>
+              <w:t>Menials lost</w:t>
+            </w:r>
+          </w:p>
+        </w:tc>
+        <w:tc>
+          <w:tcPr>
+            <w:tcW w:type="dxa" w:w="2880"/>
+          </w:tcPr>
+          <w:p>
+            <w:r>
+              <w:rPr>
+                <w:sz w:val="20"/>
+              </w:rPr>
+              <w:t>Yes</w:t>
+            </w:r>
+          </w:p>
+        </w:tc>
+        <w:tc>
+          <w:tcPr>
+            <w:tcW w:type="dxa" w:w="2880"/>
+          </w:tcPr>
+          <w:p>
+            <w:r>
+              <w:rPr>
+                <w:sz w:val="20"/>
+              </w:rPr>
+              <w:t>Menial.OnMenialDied event</w:t>
+            </w:r>
+          </w:p>
+        </w:tc>
+      </w:tr>
+      <w:tr>
+        <w:tc>
+          <w:tcPr>
+            <w:tcW w:type="dxa" w:w="2880"/>
+          </w:tcPr>
+          <w:p>
+            <w:r>
+              <w:rPr>
+                <w:sz w:val="20"/>
+              </w:rPr>
+              <w:t>Days survived</w:t>
+            </w:r>
+          </w:p>
+        </w:tc>
+        <w:tc>
+          <w:tcPr>
+            <w:tcW w:type="dxa" w:w="2880"/>
+          </w:tcPr>
+          <w:p>
+            <w:r>
+              <w:rPr>
+                <w:sz w:val="20"/>
+              </w:rPr>
+              <w:t>Yes</w:t>
+            </w:r>
+          </w:p>
+        </w:tc>
+        <w:tc>
+          <w:tcPr>
+            <w:tcW w:type="dxa" w:w="2880"/>
+          </w:tcPr>
+          <w:p>
+            <w:r>
+              <w:rPr>
+                <w:sz w:val="20"/>
+              </w:rPr>
+              <w:t>DayNightCycleManager.OnDayStarted event</w:t>
+            </w:r>
+          </w:p>
+        </w:tc>
+      </w:tr>
+      <w:tr>
+        <w:tc>
+          <w:tcPr>
+            <w:tcW w:type="dxa" w:w="2880"/>
+          </w:tcPr>
+          <w:p>
+            <w:r>
+              <w:rPr>
+                <w:sz w:val="20"/>
+              </w:rPr>
+              <w:t>Kills by enemy type</w:t>
+            </w:r>
+          </w:p>
+        </w:tc>
+        <w:tc>
+          <w:tcPr>
+            <w:tcW w:type="dxa" w:w="2880"/>
+          </w:tcPr>
+          <w:p>
+            <w:r>
+              <w:rPr>
+                <w:sz w:val="20"/>
+              </w:rPr>
+              <w:t>NO</w:t>
+            </w:r>
+          </w:p>
+        </w:tc>
+        <w:tc>
+          <w:tcPr>
+            <w:tcW w:type="dxa" w:w="2880"/>
+          </w:tcPr>
+          <w:p>
+            <w:r>
+              <w:rPr>
+                <w:sz w:val="20"/>
+              </w:rPr>
+              <w:t>Enemy.OnEnemyDied — need to read data.enemyType</w:t>
+            </w:r>
+          </w:p>
+        </w:tc>
+      </w:tr>
+      <w:tr>
+        <w:tc>
+          <w:tcPr>
+            <w:tcW w:type="dxa" w:w="2880"/>
+          </w:tcPr>
+          <w:p>
+            <w:r>
+              <w:rPr>
+                <w:sz w:val="20"/>
+              </w:rPr>
+              <w:t>Ballista shots fired</w:t>
+            </w:r>
+          </w:p>
+        </w:tc>
+        <w:tc>
+          <w:tcPr>
+            <w:tcW w:type="dxa" w:w="2880"/>
+          </w:tcPr>
+          <w:p>
+            <w:r>
+              <w:rPr>
+                <w:sz w:val="20"/>
+              </w:rPr>
+              <w:t>NO</w:t>
+            </w:r>
+          </w:p>
+        </w:tc>
+        <w:tc>
+          <w:tcPr>
+            <w:tcW w:type="dxa" w:w="2880"/>
+          </w:tcPr>
+          <w:p>
+            <w:r>
+              <w:rPr>
+                <w:sz w:val="20"/>
+              </w:rPr>
+              <w:t>Ballista.Fire() — line 155</w:t>
+            </w:r>
+          </w:p>
+        </w:tc>
+      </w:tr>
+      <w:tr>
+        <w:tc>
+          <w:tcPr>
+            <w:tcW w:type="dxa" w:w="2880"/>
+          </w:tcPr>
+          <w:p>
+            <w:r>
+              <w:rPr>
+                <w:sz w:val="20"/>
+              </w:rPr>
+              <w:t>Wall HP repaired</w:t>
+            </w:r>
+          </w:p>
+        </w:tc>
+        <w:tc>
+          <w:tcPr>
+            <w:tcW w:type="dxa" w:w="2880"/>
+          </w:tcPr>
+          <w:p>
+            <w:r>
+              <w:rPr>
+                <w:sz w:val="20"/>
+              </w:rPr>
+              <w:t>NO</w:t>
+            </w:r>
+          </w:p>
+        </w:tc>
+        <w:tc>
+          <w:tcPr>
+            <w:tcW w:type="dxa" w:w="2880"/>
+          </w:tcPr>
+          <w:p>
+            <w:r>
+              <w:rPr>
+                <w:sz w:val="20"/>
+              </w:rPr>
+              <w:t>Wall.Repair(int amount) — line 176</w:t>
+            </w:r>
+          </w:p>
+        </w:tc>
+      </w:tr>
+      <w:tr>
+        <w:tc>
+          <w:tcPr>
+            <w:tcW w:type="dxa" w:w="2880"/>
+          </w:tcPr>
+          <w:p>
+            <w:r>
+              <w:rPr>
+                <w:sz w:val="20"/>
+              </w:rPr>
+              <w:t>Vegetation cleared</w:t>
+            </w:r>
+          </w:p>
+        </w:tc>
+        <w:tc>
+          <w:tcPr>
+            <w:tcW w:type="dxa" w:w="2880"/>
+          </w:tcPr>
+          <w:p>
+            <w:r>
+              <w:rPr>
+                <w:sz w:val="20"/>
+              </w:rPr>
+              <w:t>NO</w:t>
+            </w:r>
+          </w:p>
+        </w:tc>
+        <w:tc>
+          <w:tcPr>
+            <w:tcW w:type="dxa" w:w="2880"/>
+          </w:tcPr>
+          <w:p>
+            <w:r>
+              <w:rPr>
+                <w:sz w:val="20"/>
+              </w:rPr>
+              <w:t>Menial state ClearingVegetation → Vegetation.Clear()</w:t>
+            </w:r>
+          </w:p>
+        </w:tc>
+      </w:tr>
+      <w:tr>
+        <w:tc>
+          <w:tcPr>
+            <w:tcW w:type="dxa" w:w="2880"/>
+          </w:tcPr>
+          <w:p>
+            <w:r>
+              <w:rPr>
+                <w:sz w:val="20"/>
+              </w:rPr>
+              <w:t>Refugees saved</w:t>
+            </w:r>
+          </w:p>
+        </w:tc>
+        <w:tc>
+          <w:tcPr>
+            <w:tcW w:type="dxa" w:w="2880"/>
+          </w:tcPr>
+          <w:p>
+            <w:r>
+              <w:rPr>
+                <w:sz w:val="20"/>
+              </w:rPr>
+              <w:t>NO</w:t>
+            </w:r>
+          </w:p>
+        </w:tc>
+        <w:tc>
+          <w:tcPr>
+            <w:tcW w:type="dxa" w:w="2880"/>
+          </w:tcPr>
+          <w:p>
+            <w:r>
+              <w:rPr>
+                <w:sz w:val="20"/>
+              </w:rPr>
+              <w:t>Refugee.cs arrival at fortress (line 113)</w:t>
+            </w:r>
+          </w:p>
+        </w:tc>
+      </w:tr>
+      <w:tr>
+        <w:tc>
+          <w:tcPr>
+            <w:tcW w:type="dxa" w:w="2880"/>
+          </w:tcPr>
+          <w:p>
+            <w:r>
+              <w:rPr>
+                <w:sz w:val="20"/>
+              </w:rPr>
+              <w:t>Gold spent</w:t>
+            </w:r>
+          </w:p>
+        </w:tc>
+        <w:tc>
+          <w:tcPr>
+            <w:tcW w:type="dxa" w:w="2880"/>
+          </w:tcPr>
+          <w:p>
+            <w:r>
+              <w:rPr>
+                <w:sz w:val="20"/>
+              </w:rPr>
+              <w:t>NO</w:t>
+            </w:r>
+          </w:p>
+        </w:tc>
+        <w:tc>
+          <w:tcPr>
+            <w:tcW w:type="dxa" w:w="2880"/>
+          </w:tcPr>
+          <w:p>
+            <w:r>
+              <w:rPr>
+                <w:sz w:val="20"/>
+              </w:rPr>
+              <w:t>UpgradeManager purchase flow</w:t>
+            </w:r>
+          </w:p>
+        </w:tc>
+      </w:tr>
+      <w:tr>
+        <w:tc>
+          <w:tcPr>
+            <w:tcW w:type="dxa" w:w="2880"/>
+          </w:tcPr>
+          <w:p>
+            <w:r>
+              <w:rPr>
+                <w:sz w:val="20"/>
+              </w:rPr>
+              <w:t>Peak defenders alive</w:t>
+            </w:r>
+          </w:p>
+        </w:tc>
+        <w:tc>
+          <w:tcPr>
+            <w:tcW w:type="dxa" w:w="2880"/>
+          </w:tcPr>
+          <w:p>
+            <w:r>
+              <w:rPr>
+                <w:sz w:val="20"/>
+              </w:rPr>
+              <w:t>NO</w:t>
+            </w:r>
+          </w:p>
+        </w:tc>
+        <w:tc>
+          <w:tcPr>
+            <w:tcW w:type="dxa" w:w="2880"/>
+          </w:tcPr>
+          <w:p>
+            <w:r>
+              <w:rPr>
+                <w:sz w:val="20"/>
+              </w:rPr>
+              <w:t>FindObjectsByType&lt;Defender&gt;() peak tracking</w:t>
+            </w:r>
+          </w:p>
+        </w:tc>
+      </w:tr>
+    </w:tbl>
+    <w:p/>
+    <w:p>
+      <w:pPr>
+        <w:pStyle w:val="Heading2"/>
+      </w:pPr>
+      <w:r>
+        <w:t>UI Infrastructure Gaps</w:t>
+      </w:r>
+    </w:p>
+    <w:tbl>
+      <w:tblPr>
+        <w:tblStyle w:val="LightGrid-Accent3"/>
+        <w:tblW w:type="auto" w:w="0"/>
+        <w:jc w:val="left"/>
+        <w:tblLook w:firstColumn="1" w:firstRow="1" w:lastColumn="0" w:lastRow="0" w:noHBand="0" w:noVBand="1" w:val="04A0"/>
+      </w:tblPr>
+      <w:tblGrid>
+        <w:gridCol w:w="2880"/>
+        <w:gridCol w:w="2880"/>
+        <w:gridCol w:w="2880"/>
+      </w:tblGrid>
+      <w:tr>
+        <w:tc>
+          <w:tcPr>
+            <w:tcW w:type="dxa" w:w="2880"/>
+          </w:tcPr>
+          <w:p>
+            <w:r>
+              <w:rPr>
+                <w:b/>
+                <w:sz w:val="20"/>
+              </w:rPr>
+              <w:t>Component</w:t>
+            </w:r>
+          </w:p>
+        </w:tc>
+        <w:tc>
+          <w:tcPr>
+            <w:tcW w:type="dxa" w:w="2880"/>
+          </w:tcPr>
+          <w:p>
+            <w:r>
+              <w:rPr>
+                <w:b/>
+                <w:sz w:val="20"/>
+              </w:rPr>
+              <w:t>Status</w:t>
+            </w:r>
+          </w:p>
+        </w:tc>
+        <w:tc>
+          <w:tcPr>
+            <w:tcW w:type="dxa" w:w="2880"/>
+          </w:tcPr>
+          <w:p>
+            <w:r>
+              <w:rPr>
+                <w:b/>
+                <w:sz w:val="20"/>
+              </w:rPr>
+              <w:t>Notes</w:t>
+            </w:r>
+          </w:p>
+        </w:tc>
+      </w:tr>
+      <w:tr>
+        <w:tc>
+          <w:tcPr>
+            <w:tcW w:type="dxa" w:w="2880"/>
+          </w:tcPr>
+          <w:p>
+            <w:r>
+              <w:rPr>
+                <w:sz w:val="20"/>
+              </w:rPr>
+              <w:t>Bottom-right toast notification</w:t>
+            </w:r>
+          </w:p>
+        </w:tc>
+        <w:tc>
+          <w:tcPr>
+            <w:tcW w:type="dxa" w:w="2880"/>
+          </w:tcPr>
+          <w:p>
+            <w:r>
+              <w:rPr>
+                <w:sz w:val="20"/>
+              </w:rPr>
+              <w:t>MISSING</w:t>
+            </w:r>
+          </w:p>
+        </w:tc>
+        <w:tc>
+          <w:tcPr>
+            <w:tcW w:type="dxa" w:w="2880"/>
+          </w:tcPr>
+          <w:p>
+            <w:r>
+              <w:rPr>
+                <w:sz w:val="20"/>
+              </w:rPr>
+              <w:t>Needed for mid-run achievement pop-ups</w:t>
+            </w:r>
+          </w:p>
+        </w:tc>
+      </w:tr>
+      <w:tr>
+        <w:tc>
+          <w:tcPr>
+            <w:tcW w:type="dxa" w:w="2880"/>
+          </w:tcPr>
+          <w:p>
+            <w:r>
+              <w:rPr>
+                <w:sz w:val="20"/>
+              </w:rPr>
+              <w:t>Scrollable panel (ScrollRect)</w:t>
+            </w:r>
+          </w:p>
+        </w:tc>
+        <w:tc>
+          <w:tcPr>
+            <w:tcW w:type="dxa" w:w="2880"/>
+          </w:tcPr>
+          <w:p>
+            <w:r>
+              <w:rPr>
+                <w:sz w:val="20"/>
+              </w:rPr>
+              <w:t>MISSING</w:t>
+            </w:r>
+          </w:p>
+        </w:tc>
+        <w:tc>
+          <w:tcPr>
+            <w:tcW w:type="dxa" w:w="2880"/>
+          </w:tcPr>
+          <w:p>
+            <w:r>
+              <w:rPr>
+                <w:sz w:val="20"/>
+              </w:rPr>
+              <w:t>Only TutorialManager uses one; needed for achievements, stats, mutators</w:t>
+            </w:r>
+          </w:p>
+        </w:tc>
+      </w:tr>
+      <w:tr>
+        <w:tc>
+          <w:tcPr>
+            <w:tcW w:type="dxa" w:w="2880"/>
+          </w:tcPr>
+          <w:p>
+            <w:r>
+              <w:rPr>
+                <w:sz w:val="20"/>
+              </w:rPr>
+              <w:t>Tabbed interface</w:t>
+            </w:r>
+          </w:p>
+        </w:tc>
+        <w:tc>
+          <w:tcPr>
+            <w:tcW w:type="dxa" w:w="2880"/>
+          </w:tcPr>
+          <w:p>
+            <w:r>
+              <w:rPr>
+                <w:sz w:val="20"/>
+              </w:rPr>
+              <w:t>MISSING</w:t>
+            </w:r>
+          </w:p>
+        </w:tc>
+        <w:tc>
+          <w:tcPr>
+            <w:tcW w:type="dxa" w:w="2880"/>
+          </w:tcPr>
+          <w:p>
+            <w:r>
+              <w:rPr>
+                <w:sz w:val="20"/>
+              </w:rPr>
+              <w:t>No tab pattern exists; needed for stats dashboard</w:t>
+            </w:r>
+          </w:p>
+        </w:tc>
+      </w:tr>
+      <w:tr>
+        <w:tc>
+          <w:tcPr>
+            <w:tcW w:type="dxa" w:w="2880"/>
+          </w:tcPr>
+          <w:p>
+            <w:r>
+              <w:rPr>
+                <w:sz w:val="20"/>
+              </w:rPr>
+              <w:t>Main menu buttons</w:t>
+            </w:r>
+          </w:p>
+        </w:tc>
+        <w:tc>
+          <w:tcPr>
+            <w:tcW w:type="dxa" w:w="2880"/>
+          </w:tcPr>
+          <w:p>
+            <w:r>
+              <w:rPr>
+                <w:sz w:val="20"/>
+              </w:rPr>
+              <w:t>3 MISSING</w:t>
+            </w:r>
+          </w:p>
+        </w:tc>
+        <w:tc>
+          <w:tcPr>
+            <w:tcW w:type="dxa" w:w="2880"/>
+          </w:tcPr>
+          <w:p>
+            <w:r>
+              <w:rPr>
+                <w:sz w:val="20"/>
+              </w:rPr>
+              <w:t>Need: Achievements, Mutators, Statistics buttons in MainMenuManager.cs</w:t>
+            </w:r>
+          </w:p>
+        </w:tc>
+      </w:tr>
+      <w:tr>
+        <w:tc>
+          <w:tcPr>
+            <w:tcW w:type="dxa" w:w="2880"/>
+          </w:tcPr>
+          <w:p>
+            <w:r>
+              <w:rPr>
+                <w:sz w:val="20"/>
+              </w:rPr>
+              <w:t>Legacy rank display</w:t>
+            </w:r>
+          </w:p>
+        </w:tc>
+        <w:tc>
+          <w:tcPr>
+            <w:tcW w:type="dxa" w:w="2880"/>
+          </w:tcPr>
+          <w:p>
+            <w:r>
+              <w:rPr>
+                <w:sz w:val="20"/>
+              </w:rPr>
+              <w:t>MISSING</w:t>
+            </w:r>
+          </w:p>
+        </w:tc>
+        <w:tc>
+          <w:tcPr>
+            <w:tcW w:type="dxa" w:w="2880"/>
+          </w:tcPr>
+          <w:p>
+            <w:r>
+              <w:rPr>
+                <w:sz w:val="20"/>
+              </w:rPr>
+              <w:t>No persistent rank/progress display on main menu</w:t>
+            </w:r>
+          </w:p>
+        </w:tc>
+      </w:tr>
+    </w:tbl>
+    <w:p/>
+    <w:p>
+      <w:pPr>
+        <w:pStyle w:val="Heading2"/>
+      </w:pPr>
+      <w:r>
+        <w:t>Persistence Gaps</w:t>
+      </w:r>
+    </w:p>
+    <w:tbl>
+      <w:tblPr>
+        <w:tblStyle w:val="LightGrid-Accent3"/>
+        <w:tblW w:type="auto" w:w="0"/>
+        <w:jc w:val="left"/>
+        <w:tblLook w:firstColumn="1" w:firstRow="1" w:lastColumn="0" w:lastRow="0" w:noHBand="0" w:noVBand="1" w:val="04A0"/>
+      </w:tblPr>
+      <w:tblGrid>
+        <w:gridCol w:w="2880"/>
+        <w:gridCol w:w="2880"/>
+        <w:gridCol w:w="2880"/>
+      </w:tblGrid>
+      <w:tr>
+        <w:tc>
+          <w:tcPr>
+            <w:tcW w:type="dxa" w:w="2880"/>
+          </w:tcPr>
+          <w:p>
+            <w:r>
+              <w:rPr>
+                <w:b/>
+                <w:sz w:val="20"/>
+              </w:rPr>
+              <w:t>PlayerPrefs Key</w:t>
+            </w:r>
+          </w:p>
+        </w:tc>
+        <w:tc>
+          <w:tcPr>
+            <w:tcW w:type="dxa" w:w="2880"/>
+          </w:tcPr>
+          <w:p>
+            <w:r>
+              <w:rPr>
+                <w:b/>
+                <w:sz w:val="20"/>
+              </w:rPr>
+              <w:t>Exists?</w:t>
+            </w:r>
+          </w:p>
+        </w:tc>
+        <w:tc>
+          <w:tcPr>
+            <w:tcW w:type="dxa" w:w="2880"/>
+          </w:tcPr>
+          <w:p>
+            <w:r>
+              <w:rPr>
+                <w:b/>
+                <w:sz w:val="20"/>
+              </w:rPr>
+              <w:t>Needed For</w:t>
+            </w:r>
+          </w:p>
+        </w:tc>
+      </w:tr>
+      <w:tr>
+        <w:tc>
+          <w:tcPr>
+            <w:tcW w:type="dxa" w:w="2880"/>
+          </w:tcPr>
+          <w:p>
+            <w:r>
+              <w:rPr>
+                <w:sz w:val="20"/>
+              </w:rPr>
+              <w:t>"RunHistory"</w:t>
+            </w:r>
+          </w:p>
+        </w:tc>
+        <w:tc>
+          <w:tcPr>
+            <w:tcW w:type="dxa" w:w="2880"/>
+          </w:tcPr>
+          <w:p>
+            <w:r>
+              <w:rPr>
+                <w:sz w:val="20"/>
+              </w:rPr>
+              <w:t>Yes</w:t>
+            </w:r>
+          </w:p>
+        </w:tc>
+        <w:tc>
+          <w:tcPr>
+            <w:tcW w:type="dxa" w:w="2880"/>
+          </w:tcPr>
+          <w:p>
+            <w:r>
+              <w:rPr>
+                <w:sz w:val="20"/>
+              </w:rPr>
+              <w:t>Existing leaderboard</w:t>
+            </w:r>
+          </w:p>
+        </w:tc>
+      </w:tr>
+      <w:tr>
+        <w:tc>
+          <w:tcPr>
+            <w:tcW w:type="dxa" w:w="2880"/>
+          </w:tcPr>
+          <w:p>
+            <w:r>
+              <w:rPr>
+                <w:sz w:val="20"/>
+              </w:rPr>
+              <w:t>"Difficulty"</w:t>
+            </w:r>
+          </w:p>
+        </w:tc>
+        <w:tc>
+          <w:tcPr>
+            <w:tcW w:type="dxa" w:w="2880"/>
+          </w:tcPr>
+          <w:p>
+            <w:r>
+              <w:rPr>
+                <w:sz w:val="20"/>
+              </w:rPr>
+              <w:t>Yes</w:t>
+            </w:r>
+          </w:p>
+        </w:tc>
+        <w:tc>
+          <w:tcPr>
+            <w:tcW w:type="dxa" w:w="2880"/>
+          </w:tcPr>
+          <w:p>
+            <w:r>
+              <w:rPr>
+                <w:sz w:val="20"/>
+              </w:rPr>
+              <w:t>Existing setting</w:t>
+            </w:r>
+          </w:p>
+        </w:tc>
+      </w:tr>
+      <w:tr>
+        <w:tc>
+          <w:tcPr>
+            <w:tcW w:type="dxa" w:w="2880"/>
+          </w:tcPr>
+          <w:p>
+            <w:r>
+              <w:rPr>
+                <w:sz w:val="20"/>
+              </w:rPr>
+              <w:t>"SfxVolume" / "MusicVolume"</w:t>
+            </w:r>
+          </w:p>
+        </w:tc>
+        <w:tc>
+          <w:tcPr>
+            <w:tcW w:type="dxa" w:w="2880"/>
+          </w:tcPr>
+          <w:p>
+            <w:r>
+              <w:rPr>
+                <w:sz w:val="20"/>
+              </w:rPr>
+              <w:t>Yes</w:t>
+            </w:r>
+          </w:p>
+        </w:tc>
+        <w:tc>
+          <w:tcPr>
+            <w:tcW w:type="dxa" w:w="2880"/>
+          </w:tcPr>
+          <w:p>
+            <w:r>
+              <w:rPr>
+                <w:sz w:val="20"/>
+              </w:rPr>
+              <w:t>Existing audio</w:t>
+            </w:r>
+          </w:p>
+        </w:tc>
+      </w:tr>
+      <w:tr>
+        <w:tc>
+          <w:tcPr>
+            <w:tcW w:type="dxa" w:w="2880"/>
+          </w:tcPr>
+          <w:p>
+            <w:r>
+              <w:rPr>
+                <w:sz w:val="20"/>
+              </w:rPr>
+              <w:t>"Achievements"</w:t>
+            </w:r>
+          </w:p>
+        </w:tc>
+        <w:tc>
+          <w:tcPr>
+            <w:tcW w:type="dxa" w:w="2880"/>
+          </w:tcPr>
+          <w:p>
+            <w:r>
+              <w:rPr>
+                <w:sz w:val="20"/>
+              </w:rPr>
+              <w:t>NO</w:t>
+            </w:r>
+          </w:p>
+        </w:tc>
+        <w:tc>
+          <w:tcPr>
+            <w:tcW w:type="dxa" w:w="2880"/>
+          </w:tcPr>
+          <w:p>
+            <w:r>
+              <w:rPr>
+                <w:sz w:val="20"/>
+              </w:rPr>
+              <w:t>Achievement progress + tier tracking</w:t>
+            </w:r>
+          </w:p>
+        </w:tc>
+      </w:tr>
+      <w:tr>
+        <w:tc>
+          <w:tcPr>
+            <w:tcW w:type="dxa" w:w="2880"/>
+          </w:tcPr>
+          <w:p>
+            <w:r>
+              <w:rPr>
+                <w:sz w:val="20"/>
+              </w:rPr>
+              <w:t>"UnlockedMutators"</w:t>
+            </w:r>
+          </w:p>
+        </w:tc>
+        <w:tc>
+          <w:tcPr>
+            <w:tcW w:type="dxa" w:w="2880"/>
+          </w:tcPr>
+          <w:p>
+            <w:r>
+              <w:rPr>
+                <w:sz w:val="20"/>
+              </w:rPr>
+              <w:t>NO</w:t>
+            </w:r>
+          </w:p>
+        </w:tc>
+        <w:tc>
+          <w:tcPr>
+            <w:tcW w:type="dxa" w:w="2880"/>
+          </w:tcPr>
+          <w:p>
+            <w:r>
+              <w:rPr>
+                <w:sz w:val="20"/>
+              </w:rPr>
+              <w:t>Mutator unlock state</w:t>
+            </w:r>
+          </w:p>
+        </w:tc>
+      </w:tr>
+      <w:tr>
+        <w:tc>
+          <w:tcPr>
+            <w:tcW w:type="dxa" w:w="2880"/>
+          </w:tcPr>
+          <w:p>
+            <w:r>
+              <w:rPr>
+                <w:sz w:val="20"/>
+              </w:rPr>
+              <w:t>"LegacyPoints"</w:t>
+            </w:r>
+          </w:p>
+        </w:tc>
+        <w:tc>
+          <w:tcPr>
+            <w:tcW w:type="dxa" w:w="2880"/>
+          </w:tcPr>
+          <w:p>
+            <w:r>
+              <w:rPr>
+                <w:sz w:val="20"/>
+              </w:rPr>
+              <w:t>NO</w:t>
+            </w:r>
+          </w:p>
+        </w:tc>
+        <w:tc>
+          <w:tcPr>
+            <w:tcW w:type="dxa" w:w="2880"/>
+          </w:tcPr>
+          <w:p>
+            <w:r>
+              <w:rPr>
+                <w:sz w:val="20"/>
+              </w:rPr>
+              <w:t>Meta-progression points</w:t>
+            </w:r>
+          </w:p>
+        </w:tc>
+      </w:tr>
+      <w:tr>
+        <w:tc>
+          <w:tcPr>
+            <w:tcW w:type="dxa" w:w="2880"/>
+          </w:tcPr>
+          <w:p>
+            <w:r>
+              <w:rPr>
+                <w:sz w:val="20"/>
+              </w:rPr>
+              <w:t>"LifetimeStats"</w:t>
+            </w:r>
+          </w:p>
+        </w:tc>
+        <w:tc>
+          <w:tcPr>
+            <w:tcW w:type="dxa" w:w="2880"/>
+          </w:tcPr>
+          <w:p>
+            <w:r>
+              <w:rPr>
+                <w:sz w:val="20"/>
+              </w:rPr>
+              <w:t>NO</w:t>
+            </w:r>
+          </w:p>
+        </w:tc>
+        <w:tc>
+          <w:tcPr>
+            <w:tcW w:type="dxa" w:w="2880"/>
+          </w:tcPr>
+          <w:p>
+            <w:r>
+              <w:rPr>
+                <w:sz w:val="20"/>
+              </w:rPr>
+              <w:t>Cumulative stat totals</w:t>
+            </w:r>
+          </w:p>
+        </w:tc>
+      </w:tr>
+    </w:tbl>
+    <w:p/>
+    <w:p>
+      <w:pPr>
+        <w:pStyle w:val="Heading2"/>
+      </w:pPr>
+      <w:r>
+        <w:t>Score Multiplier Gap</w:t>
+      </w:r>
+    </w:p>
+    <w:p>
+      <w:r>
+        <w:t>The current ComputeScore() in RunStatsTracker.cs is hardcoded with no multiplier parameter. For mutators to apply score multipliers, this needs to accept an optional float multiplier = 1.0f parameter or the multiplier needs to be applied in GameOverScreen.cs after computation.</w:t>
+      </w:r>
+    </w:p>
+    <w:p>
+      <w:pPr>
+        <w:pStyle w:val="Heading2"/>
+      </w:pPr>
+      <w:r>
+        <w:t>Files That Need No Changes</w:t>
+      </w:r>
+    </w:p>
+    <w:p>
+      <w:r>
+        <w:t>These files are NOT affected by any of the four systems:</w:t>
+      </w:r>
+    </w:p>
+    <w:p>
+      <w:pPr>
+        <w:pStyle w:val="ListBullet"/>
+      </w:pPr>
+      <w:r>
+        <w:t>BugReportPanel.cs, SceneLoader.cs, TutorialManager.cs</w:t>
+      </w:r>
+    </w:p>
+    <w:p>
+      <w:pPr>
+        <w:pStyle w:val="ListBullet"/>
+      </w:pPr>
+      <w:r>
+        <w:t>EnemyAttack.cs, EnemyMovement.cs (unless mutators affect pathfinding)</w:t>
+      </w:r>
+    </w:p>
+    <w:p>
+      <w:pPr>
+        <w:pStyle w:val="ListBullet"/>
+      </w:pPr>
+      <w:r>
+        <w:t>BallistaProjectile.cs, CameraController.cs</w:t>
+      </w:r>
+    </w:p>
+    <w:p>
+      <w:r>
+        <w:br w:type="page"/>
+      </w:r>
+    </w:p>
+    <w:p>
+      <w:pPr>
+        <w:pStyle w:val="Heading1"/>
+      </w:pPr>
+      <w:r>
+        <w:t>3. System 1: Achievements / Milestones</w:t>
       </w:r>
     </w:p>
     <w:p>
@@ -2010,7 +4116,7 @@
         <w:pStyle w:val="Heading1"/>
       </w:pPr>
       <w:r>
-        <w:t>3. System 2: Unlockable Mutators</w:t>
+        <w:t>4. System 2: Unlockable Mutators</w:t>
       </w:r>
     </w:p>
     <w:p>
@@ -2932,7 +5038,7 @@
         <w:pStyle w:val="Heading1"/>
       </w:pPr>
       <w:r>
-        <w:t>4. System 3: Meta-Progression (Legacy Ranks)</w:t>
+        <w:t>5. System 3: Meta-Progression (Legacy Ranks)</w:t>
       </w:r>
     </w:p>
     <w:p>
@@ -3755,7 +5861,7 @@
         <w:pStyle w:val="Heading1"/>
       </w:pPr>
       <w:r>
-        <w:t>5. System 4: Statistics Dashboard</w:t>
+        <w:t>6. System 4: Statistics Dashboard</w:t>
       </w:r>
     </w:p>
     <w:p>
@@ -4229,7 +6335,7 @@
         <w:pStyle w:val="Heading1"/>
       </w:pPr>
       <w:r>
-        <w:t>6. System Interconnections</w:t>
+        <w:t>7. System Interconnections</w:t>
       </w:r>
     </w:p>
     <w:p>
@@ -4324,7 +6430,7 @@
         <w:pStyle w:val="Heading1"/>
       </w:pPr>
       <w:r>
-        <w:t>7. Implementation Order (Recommended)</w:t>
+        <w:t>8. Implementation Order (Recommended)</w:t>
       </w:r>
     </w:p>
     <w:p>

</xml_diff>